<commit_message>
rollback para texlive full
</commit_message>
<xml_diff>
--- a/_manuscript/artigo.docx
+++ b/_manuscript/artigo.docx
@@ -1244,17 +1244,263 @@
         <w:pStyle w:val="BodyText"/>
       </w:pPr>
       <w:r>
-        <w:t xml:space="preserve">A atividade é composta por</w:t>
+        <w:t xml:space="preserve">A atividade é composta por X etapas:</w:t>
+      </w:r>
+    </w:p>
+    <w:p>
+      <w:pPr>
+        <w:numPr>
+          <w:ilvl w:val="0"/>
+          <w:numId w:val="1004"/>
+        </w:numPr>
+        <w:pStyle w:val="Compact"/>
+      </w:pPr>
+      <w:r>
+        <w:rPr>
+          <w:bCs/>
+          <w:b/>
+        </w:rPr>
+        <w:t xml:space="preserve">Apresentação dos valores rítmicos</w:t>
+      </w:r>
+      <w:r>
+        <w:t xml:space="preserve">: O professor apresenta as figuras rítmicas, sua relação direta com frações e suas relações hierárquicas de duração, conforme descrito na seção anterior.</w:t>
+      </w:r>
+    </w:p>
+    <w:p>
+      <w:pPr>
+        <w:numPr>
+          <w:ilvl w:val="1"/>
+          <w:numId w:val="1005"/>
+        </w:numPr>
+        <w:pStyle w:val="Compact"/>
+      </w:pPr>
+      <w:r>
+        <w:t xml:space="preserve">Recurso: mídia ou instrumento musical.</w:t>
+      </w:r>
+    </w:p>
+    <w:p>
+      <w:pPr>
+        <w:numPr>
+          <w:ilvl w:val="0"/>
+          <w:numId w:val="1004"/>
+        </w:numPr>
+        <w:pStyle w:val="Compact"/>
+      </w:pPr>
+      <w:r>
+        <w:rPr>
+          <w:bCs/>
+          <w:b/>
+        </w:rPr>
+        <w:t xml:space="preserve">Ditado rítmico</w:t>
+      </w:r>
+      <w:r>
+        <w:t xml:space="preserve">: O professor tocar as figura rítmicas, e os alunos devem responder (num ditado, coletivamente) qual o valor foi tocado.</w:t>
+      </w:r>
+    </w:p>
+    <w:p>
+      <w:pPr>
+        <w:numPr>
+          <w:ilvl w:val="1"/>
+          <w:numId w:val="1006"/>
+        </w:numPr>
+        <w:pStyle w:val="Compact"/>
+      </w:pPr>
+      <w:r>
+        <w:t xml:space="preserve">Recurso: mídia ou instrumento musical.</w:t>
+      </w:r>
+    </w:p>
+    <w:p>
+      <w:pPr>
+        <w:numPr>
+          <w:ilvl w:val="0"/>
+          <w:numId w:val="1004"/>
+        </w:numPr>
+        <w:pStyle w:val="Compact"/>
+      </w:pPr>
+      <w:r>
+        <w:rPr>
+          <w:bCs/>
+          <w:b/>
+        </w:rPr>
+        <w:t xml:space="preserve">Classificação de grandeza das frações</w:t>
+      </w:r>
+      <w:r>
+        <w:t xml:space="preserve">: Aqui, o aluno já deve ser capaz de responder a perguntas como</w:t>
+      </w:r>
+      <w:r>
+        <w:t xml:space="preserve"> </w:t>
+      </w:r>
+      <m:oMath>
+        <m:r>
+          <m:t>1</m:t>
+        </m:r>
+        <m:r>
+          <m:rPr>
+            <m:sty m:val="p"/>
+          </m:rPr>
+          <m:t>/</m:t>
+        </m:r>
+        <m:r>
+          <m:t>4</m:t>
+        </m:r>
+        <m:r>
+          <m:rPr>
+            <m:sty m:val="p"/>
+          </m:rPr>
+          <m:t>&gt;</m:t>
+        </m:r>
+        <m:r>
+          <m:t>1</m:t>
+        </m:r>
+        <m:r>
+          <m:rPr>
+            <m:sty m:val="p"/>
+          </m:rPr>
+          <m:t>/</m:t>
+        </m:r>
+        <m:r>
+          <m:t>2</m:t>
+        </m:r>
+      </m:oMath>
+      <w:r>
+        <w:t xml:space="preserve">?</w:t>
+      </w:r>
+      <w:r>
+        <w:t xml:space="preserve"> </w:t>
+      </w:r>
+      <m:oMath>
+        <m:r>
+          <m:t>1</m:t>
+        </m:r>
+        <m:r>
+          <m:rPr>
+            <m:sty m:val="p"/>
+          </m:rPr>
+          <m:t>/</m:t>
+        </m:r>
+        <m:r>
+          <m:t>1</m:t>
+        </m:r>
+        <m:r>
+          <m:rPr>
+            <m:sty m:val="p"/>
+          </m:rPr>
+          <m:t>&lt;</m:t>
+        </m:r>
+        <m:r>
+          <m:t>1</m:t>
+        </m:r>
+        <m:r>
+          <m:rPr>
+            <m:sty m:val="p"/>
+          </m:rPr>
+          <m:t>/</m:t>
+        </m:r>
+        <m:r>
+          <m:t>8</m:t>
+        </m:r>
+      </m:oMath>
+      <w:r>
+        <w:t xml:space="preserve">?</w:t>
+      </w:r>
+      <w:r>
+        <w:t xml:space="preserve"> </w:t>
+      </w:r>
+      <m:oMath>
+        <m:r>
+          <m:t>2</m:t>
+        </m:r>
+        <m:r>
+          <m:rPr>
+            <m:sty m:val="p"/>
+          </m:rPr>
+          <m:t>/</m:t>
+        </m:r>
+        <m:r>
+          <m:t>4</m:t>
+        </m:r>
+        <m:r>
+          <m:rPr>
+            <m:sty m:val="p"/>
+          </m:rPr>
+          <m:t>=</m:t>
+        </m:r>
+        <m:r>
+          <m:t>1</m:t>
+        </m:r>
+        <m:r>
+          <m:rPr>
+            <m:sty m:val="p"/>
+          </m:rPr>
+          <m:t>/</m:t>
+        </m:r>
+        <m:r>
+          <m:t>2</m:t>
+        </m:r>
+      </m:oMath>
+      <w:r>
+        <w:t xml:space="preserve">?</w:t>
+      </w:r>
+    </w:p>
+    <w:p>
+      <w:pPr>
+        <w:numPr>
+          <w:ilvl w:val="1"/>
+          <w:numId w:val="1007"/>
+        </w:numPr>
+        <w:pStyle w:val="Compact"/>
+      </w:pPr>
+      <w:r>
+        <w:t xml:space="preserve">Recurso: pincel e quadro.</w:t>
+      </w:r>
+    </w:p>
+    <w:p>
+      <w:pPr>
+        <w:numPr>
+          <w:ilvl w:val="0"/>
+          <w:numId w:val="1004"/>
+        </w:numPr>
+        <w:pStyle w:val="Compact"/>
+      </w:pPr>
+      <w:r>
+        <w:rPr>
+          <w:bCs/>
+          <w:b/>
+        </w:rPr>
+        <w:t xml:space="preserve">Apresentação da música</w:t>
+      </w:r>
+      <w:r>
+        <w:t xml:space="preserve">: O professor reproduz a música para os alunos, que devem ouvir atentamente e tentar identificar os valores rítmicos presentes.</w:t>
+      </w:r>
+    </w:p>
+    <w:p>
+      <w:pPr>
+        <w:numPr>
+          <w:ilvl w:val="1"/>
+          <w:numId w:val="1008"/>
+        </w:numPr>
+        <w:pStyle w:val="Compact"/>
+      </w:pPr>
+      <w:r>
+        <w:t xml:space="preserve">Recurso: mídia ou instrumento musical.</w:t>
+      </w:r>
+    </w:p>
+    <w:p>
+      <w:pPr>
+        <w:pStyle w:val="FirstParagraph"/>
+      </w:pPr>
+      <w:r>
+        <w:t xml:space="preserve">Na última etapa, após a reprodução da música, o professor, junto com os alunos, devem realizar a divisão da letra da música em notas e compassos — que, por conta da música escolhida, é quase uma divisão silábica. A partir daí, os alunos devem apontar quais as figuras rítmicas representam cada trecho da letra e preencher no caderno.</w:t>
       </w:r>
     </w:p>
     <w:bookmarkEnd w:id="44"/>
-    <w:bookmarkStart w:id="45" w:name="conclusão"/>
+    <w:bookmarkStart w:id="45" w:name="discussão"/>
     <w:p>
       <w:pPr>
         <w:pStyle w:val="Heading1"/>
       </w:pPr>
       <w:r>
-        <w:t xml:space="preserve">4. CONCLUSÃO</w:t>
+        <w:t xml:space="preserve">4. DISCUSSÃO</w:t>
       </w:r>
     </w:p>
     <w:bookmarkEnd w:id="45"/>
@@ -1846,6 +2092,82 @@
       </w:pPr>
     </w:lvl>
   </w:abstractNum>
+  <w:abstractNum w:abstractNumId="991">
+    <w:nsid w:val="A991"/>
+    <w:multiLevelType w:val="multilevel"/>
+    <w:lvl w:ilvl="0">
+      <w:numFmt w:val="bullet"/>
+      <w:lvlText w:val="•"/>
+      <w:lvlJc w:val="left"/>
+      <w:pPr>
+        <w:ind w:left="720" w:hanging="480"/>
+      </w:pPr>
+    </w:lvl>
+    <w:lvl w:ilvl="1">
+      <w:numFmt w:val="bullet"/>
+      <w:lvlText w:val="–"/>
+      <w:lvlJc w:val="left"/>
+      <w:pPr>
+        <w:ind w:left="1440" w:hanging="480"/>
+      </w:pPr>
+    </w:lvl>
+    <w:lvl w:ilvl="2">
+      <w:numFmt w:val="bullet"/>
+      <w:lvlText w:val="•"/>
+      <w:lvlJc w:val="left"/>
+      <w:pPr>
+        <w:ind w:left="2160" w:hanging="480"/>
+      </w:pPr>
+    </w:lvl>
+    <w:lvl w:ilvl="3">
+      <w:numFmt w:val="bullet"/>
+      <w:lvlText w:val="–"/>
+      <w:lvlJc w:val="left"/>
+      <w:pPr>
+        <w:ind w:left="2880" w:hanging="480"/>
+      </w:pPr>
+    </w:lvl>
+    <w:lvl w:ilvl="4">
+      <w:numFmt w:val="bullet"/>
+      <w:lvlText w:val="•"/>
+      <w:lvlJc w:val="left"/>
+      <w:pPr>
+        <w:ind w:left="3600" w:hanging="480"/>
+      </w:pPr>
+    </w:lvl>
+    <w:lvl w:ilvl="5">
+      <w:numFmt w:val="bullet"/>
+      <w:lvlText w:val="–"/>
+      <w:lvlJc w:val="left"/>
+      <w:pPr>
+        <w:ind w:left="4320" w:hanging="480"/>
+      </w:pPr>
+    </w:lvl>
+    <w:lvl w:ilvl="6">
+      <w:numFmt w:val="bullet"/>
+      <w:lvlText w:val="•"/>
+      <w:lvlJc w:val="left"/>
+      <w:pPr>
+        <w:ind w:left="5040" w:hanging="480"/>
+      </w:pPr>
+    </w:lvl>
+    <w:lvl w:ilvl="7">
+      <w:numFmt w:val="bullet"/>
+      <w:lvlText w:val="–"/>
+      <w:lvlJc w:val="left"/>
+      <w:pPr>
+        <w:ind w:left="5760" w:hanging="480"/>
+      </w:pPr>
+    </w:lvl>
+    <w:lvl w:ilvl="8">
+      <w:numFmt w:val="bullet"/>
+      <w:lvlText w:val="•"/>
+      <w:lvlJc w:val="left"/>
+      <w:pPr>
+        <w:ind w:left="6480" w:hanging="480"/>
+      </w:pPr>
+    </w:lvl>
+  </w:abstractNum>
   <w:num w:numId="1000">
     <w:abstractNumId w:val="990"/>
   </w:num>
@@ -1938,6 +2260,48 @@
     <w:lvlOverride w:ilvl="8">
       <w:startOverride w:val="1"/>
     </w:lvlOverride>
+  </w:num>
+  <w:num w:numId="1004">
+    <w:abstractNumId w:val="99411"/>
+    <w:lvlOverride w:ilvl="0">
+      <w:startOverride w:val="1"/>
+    </w:lvlOverride>
+    <w:lvlOverride w:ilvl="1">
+      <w:startOverride w:val="1"/>
+    </w:lvlOverride>
+    <w:lvlOverride w:ilvl="2">
+      <w:startOverride w:val="1"/>
+    </w:lvlOverride>
+    <w:lvlOverride w:ilvl="3">
+      <w:startOverride w:val="1"/>
+    </w:lvlOverride>
+    <w:lvlOverride w:ilvl="4">
+      <w:startOverride w:val="1"/>
+    </w:lvlOverride>
+    <w:lvlOverride w:ilvl="5">
+      <w:startOverride w:val="1"/>
+    </w:lvlOverride>
+    <w:lvlOverride w:ilvl="6">
+      <w:startOverride w:val="1"/>
+    </w:lvlOverride>
+    <w:lvlOverride w:ilvl="7">
+      <w:startOverride w:val="1"/>
+    </w:lvlOverride>
+    <w:lvlOverride w:ilvl="8">
+      <w:startOverride w:val="1"/>
+    </w:lvlOverride>
+  </w:num>
+  <w:num w:numId="1005">
+    <w:abstractNumId w:val="991"/>
+  </w:num>
+  <w:num w:numId="1006">
+    <w:abstractNumId w:val="991"/>
+  </w:num>
+  <w:num w:numId="1007">
+    <w:abstractNumId w:val="991"/>
+  </w:num>
+  <w:num w:numId="1008">
+    <w:abstractNumId w:val="991"/>
   </w:num>
 </w:numbering>
 </file>

</xml_diff>

<commit_message>
fix instalação pacote musicography sem necessidade do texlive-full
</commit_message>
<xml_diff>
--- a/_manuscript/artigo.docx
+++ b/_manuscript/artigo.docx
@@ -1199,7 +1199,7 @@
     </w:p>
     <w:bookmarkEnd w:id="41"/>
     <w:bookmarkEnd w:id="42"/>
-    <w:bookmarkStart w:id="44" w:name="metodologia"/>
+    <w:bookmarkStart w:id="48" w:name="metodologia"/>
     <w:p>
       <w:pPr>
         <w:pStyle w:val="Heading1"/>
@@ -1227,7 +1227,7 @@
         </w:r>
       </w:hyperlink>
       <w:r>
-        <w:t xml:space="preserve">. Essa música foi escolhida por dois critérios. Primeiramente, como listado por</w:t>
+        <w:t xml:space="preserve">. Essa música foi escolhida por três critérios. Primeiramente, como listado por</w:t>
       </w:r>
       <w:r>
         <w:t xml:space="preserve"> </w:t>
@@ -1236,7 +1236,7 @@
         <w:t xml:space="preserve">SOUTO (2010)</w:t>
       </w:r>
       <w:r>
-        <w:t xml:space="preserve">, o tema deve ser algo conhecido dos alunos, e essa música alcançou grande popularidade entre as crianças brasileiras em plataformas de streaming entre 2022 e 2023. Em segundo lugar, a música possui uma melodia simples e muito marcada, quase rítmica, o que facilita a identificação das figuras rítmicas.</w:t>
+        <w:t xml:space="preserve">, o tema deve ser algo conhecido dos alunos, e essa música alcançou grande popularidade entre as crianças brasileiras em plataformas de streaming entre 2022 e 2023. Em segundo lugar, a música possui uma melodia simples e muito marcada, quase rítmica, o que facilita a identificação das figuras rítmicas. Por fim, a partir do 5º compasso, onde os alunos irão trabalhar, a linha melódica é composta por apenas uma nota, ré, o que permite aos alunos focar exclusivamente na duração das notas, sem precisar de serem introduzidos às notas musicais.</w:t>
       </w:r>
     </w:p>
     <w:p>
@@ -1467,7 +1467,7 @@
           <w:bCs/>
           <w:b/>
         </w:rPr>
-        <w:t xml:space="preserve">Apresentação da música</w:t>
+        <w:t xml:space="preserve">Aplicação em música</w:t>
       </w:r>
       <w:r>
         <w:t xml:space="preserve">: O professor reproduz a música para os alunos, que devem ouvir atentamente e tentar identificar os valores rítmicos presentes.</w:t>
@@ -1490,11 +1490,91 @@
         <w:pStyle w:val="FirstParagraph"/>
       </w:pPr>
       <w:r>
-        <w:t xml:space="preserve">Na última etapa, após a reprodução da música, o professor, junto com os alunos, devem realizar a divisão da letra da música em notas e compassos — que, por conta da música escolhida, é quase uma divisão silábica. A partir daí, os alunos devem apontar quais as figuras rítmicas representam cada trecho da letra e preencher no caderno.</w:t>
-      </w:r>
-    </w:p>
-    <w:bookmarkEnd w:id="44"/>
-    <w:bookmarkStart w:id="45" w:name="discussão"/>
+        <w:t xml:space="preserve">A 4ª etapa se inicia com o professor, juntamente com os alunos, realizando a divisão da letra da música em notas e compassos — que, por conta da música escolhida, é quase uma divisão silábica. O professor pode utilizar como exemplo os primeiros 4 compassos, que são mais complexos melodicamente. A partir do 5º compasso, os próximos são compostos praticamente apenas pela nota ré, possibilitanto os alunos trablaharem apenas a parte rítmica. A partir daí, os alunos devem apontar quais as figuras rítmicas representam cada trecho da letra e preencher no caderno.</w:t>
+      </w:r>
+    </w:p>
+    <w:tbl>
+      <w:tblPr>
+        <w:tblStyle w:val="Table"/>
+        <w:tblW w:type="pct" w:w="5000"/>
+        <w:tblLook w:firstRow="0" w:lastRow="0" w:firstColumn="0" w:lastColumn="0" w:noHBand="0" w:noVBand="0" w:val="0000"/>
+        <w:jc w:val="start"/>
+        <w:tblLayout w:type="fixed"/>
+      </w:tblPr>
+      <w:tblGrid>
+        <w:gridCol w:w="7920"/>
+      </w:tblGrid>
+      <w:tr>
+        <w:tc>
+          <w:tcPr/>
+          <w:bookmarkStart w:id="47" w:name="fig-compassos"/>
+          <w:p>
+            <w:pPr>
+              <w:pStyle w:val="Compact"/>
+              <w:jc w:val="center"/>
+            </w:pPr>
+            <w:r>
+              <w:drawing>
+                <wp:inline>
+                  <wp:extent cx="3810000" cy="895647"/>
+                  <wp:effectExtent b="0" l="0" r="0" t="0"/>
+                  <wp:docPr descr="" title="" id="45" name="Picture"/>
+                  <a:graphic>
+                    <a:graphicData uri="http://schemas.openxmlformats.org/drawingml/2006/picture">
+                      <pic:pic>
+                        <pic:nvPicPr>
+                          <pic:cNvPr descr="img/5_compasso.png" id="46" name="Picture"/>
+                          <pic:cNvPicPr>
+                            <a:picLocks noChangeArrowheads="1" noChangeAspect="1"/>
+                          </pic:cNvPicPr>
+                        </pic:nvPicPr>
+                        <pic:blipFill>
+                          <a:blip r:embed="rId44"/>
+                          <a:stretch>
+                            <a:fillRect/>
+                          </a:stretch>
+                        </pic:blipFill>
+                        <pic:spPr bwMode="auto">
+                          <a:xfrm>
+                            <a:off x="0" y="0"/>
+                            <a:ext cx="3810000" cy="895647"/>
+                          </a:xfrm>
+                          <a:prstGeom prst="rect">
+                            <a:avLst/>
+                          </a:prstGeom>
+                          <a:noFill/>
+                          <a:ln w="9525">
+                            <a:noFill/>
+                            <a:headEnd/>
+                            <a:tailEnd/>
+                          </a:ln>
+                        </pic:spPr>
+                      </pic:pic>
+                    </a:graphicData>
+                  </a:graphic>
+                </wp:inline>
+              </w:drawing>
+            </w:r>
+          </w:p>
+          <w:p>
+            <w:pPr>
+              <w:jc w:val="center"/>
+            </w:pPr>
+            <w:pPr>
+              <w:jc w:val="start"/>
+              <w:spacing w:before="200"/>
+              <w:pStyle w:val="ImageCaption"/>
+            </w:pPr>
+            <w:r>
+              <w:t xml:space="preserve">Figura 4: 5º ao 8º compassos de Acorda Pedrinho</w:t>
+            </w:r>
+          </w:p>
+          <w:bookmarkEnd w:id="47"/>
+        </w:tc>
+      </w:tr>
+    </w:tbl>
+    <w:bookmarkEnd w:id="48"/>
+    <w:bookmarkStart w:id="49" w:name="discussão"/>
     <w:p>
       <w:pPr>
         <w:pStyle w:val="Heading1"/>
@@ -1503,8 +1583,8 @@
         <w:t xml:space="preserve">4. DISCUSSÃO</w:t>
       </w:r>
     </w:p>
-    <w:bookmarkEnd w:id="45"/>
-    <w:bookmarkStart w:id="58" w:name="referências"/>
+    <w:bookmarkEnd w:id="49"/>
+    <w:bookmarkStart w:id="62" w:name="referências"/>
     <w:p>
       <w:pPr>
         <w:pStyle w:val="Heading1"/>
@@ -1513,8 +1593,8 @@
         <w:t xml:space="preserve">REFERÊNCIAS</w:t>
       </w:r>
     </w:p>
-    <w:bookmarkStart w:id="57" w:name="refs"/>
-    <w:bookmarkStart w:id="47" w:name="ref-bresler_subservient_1995"/>
+    <w:bookmarkStart w:id="61" w:name="refs"/>
+    <w:bookmarkStart w:id="51" w:name="ref-bresler_subservient_1995"/>
     <w:p>
       <w:pPr>
         <w:pStyle w:val="Bibliography"/>
@@ -1525,7 +1605,7 @@
       <w:r>
         <w:t xml:space="preserve"> </w:t>
       </w:r>
-      <w:hyperlink r:id="rId46">
+      <w:hyperlink r:id="rId50">
         <w:r>
           <w:rPr>
             <w:rStyle w:val="Hyperlink"/>
@@ -1550,8 +1630,8 @@
         <w:t xml:space="preserve">, v. 96, n. 5, p. 31–37, 1 jun. 1995.</w:t>
       </w:r>
     </w:p>
-    <w:bookmarkEnd w:id="47"/>
-    <w:bookmarkStart w:id="48" w:name="ref-frigotto_trabalho_2012"/>
+    <w:bookmarkEnd w:id="51"/>
+    <w:bookmarkStart w:id="52" w:name="ref-frigotto_trabalho_2012"/>
     <w:p>
       <w:pPr>
         <w:pStyle w:val="Bibliography"/>
@@ -1573,8 +1653,8 @@
         <w:t xml:space="preserve">. [s.l.] Epsjv - Fiocruz, 2012. p. 750–757.</w:t>
       </w:r>
     </w:p>
-    <w:bookmarkEnd w:id="48"/>
-    <w:bookmarkStart w:id="50" w:name="ref-lovemore_enriching_2021"/>
+    <w:bookmarkEnd w:id="52"/>
+    <w:bookmarkStart w:id="54" w:name="ref-lovemore_enriching_2021"/>
     <w:p>
       <w:pPr>
         <w:pStyle w:val="Bibliography"/>
@@ -1585,7 +1665,7 @@
       <w:r>
         <w:t xml:space="preserve"> </w:t>
       </w:r>
-      <w:hyperlink r:id="rId49">
+      <w:hyperlink r:id="rId53">
         <w:r>
           <w:rPr>
             <w:rStyle w:val="Hyperlink"/>
@@ -1610,8 +1690,8 @@
         <w:t xml:space="preserve">, v. 11, 21 jan. 2021.</w:t>
       </w:r>
     </w:p>
-    <w:bookmarkEnd w:id="50"/>
-    <w:bookmarkStart w:id="52" w:name="ref-maciel_educacao_2015"/>
+    <w:bookmarkEnd w:id="54"/>
+    <w:bookmarkStart w:id="56" w:name="ref-maciel_educacao_2015"/>
     <w:p>
       <w:pPr>
         <w:pStyle w:val="Bibliography"/>
@@ -1622,7 +1702,7 @@
       <w:r>
         <w:t xml:space="preserve"> </w:t>
       </w:r>
-      <w:hyperlink r:id="rId51">
+      <w:hyperlink r:id="rId55">
         <w:r>
           <w:rPr>
             <w:rStyle w:val="Hyperlink"/>
@@ -1761,8 +1841,8 @@
         <w:t xml:space="preserve">, v. 10, n. 20, p. 405 a 426–405 a 426, 17 dez. 2015.</w:t>
       </w:r>
     </w:p>
-    <w:bookmarkEnd w:id="52"/>
-    <w:bookmarkStart w:id="53" w:name="ref-mello_tendencias_2007"/>
+    <w:bookmarkEnd w:id="56"/>
+    <w:bookmarkStart w:id="57" w:name="ref-mello_tendencias_2007"/>
     <w:p>
       <w:pPr>
         <w:pStyle w:val="Bibliography"/>
@@ -1784,8 +1864,8 @@
         <w:t xml:space="preserve">. [s.l.] Unisulvirtual, 2007.</w:t>
       </w:r>
     </w:p>
-    <w:bookmarkEnd w:id="53"/>
-    <w:bookmarkStart w:id="55" w:name="ref-robinson_arts_2013"/>
+    <w:bookmarkEnd w:id="57"/>
+    <w:bookmarkStart w:id="59" w:name="ref-robinson_arts_2013"/>
     <w:p>
       <w:pPr>
         <w:pStyle w:val="Bibliography"/>
@@ -1796,7 +1876,7 @@
       <w:r>
         <w:t xml:space="preserve"> </w:t>
       </w:r>
-      <w:hyperlink r:id="rId54">
+      <w:hyperlink r:id="rId58">
         <w:r>
           <w:rPr>
             <w:rStyle w:val="Hyperlink"/>
@@ -1821,8 +1901,8 @@
         <w:t xml:space="preserve">, v. 114, n. 4, p. 191–204, 1 out. 2013.</w:t>
       </w:r>
     </w:p>
-    <w:bookmarkEnd w:id="55"/>
-    <w:bookmarkStart w:id="56" w:name="ref-souto_interdisciplinaridade_2010"/>
+    <w:bookmarkEnd w:id="59"/>
+    <w:bookmarkStart w:id="60" w:name="ref-souto_interdisciplinaridade_2010"/>
     <w:p>
       <w:pPr>
         <w:pStyle w:val="Bibliography"/>
@@ -1844,9 +1924,9 @@
         <w:t xml:space="preserve">, v. 23, n. 36, p. 801–808, 2010.</w:t>
       </w:r>
     </w:p>
-    <w:bookmarkEnd w:id="56"/>
-    <w:bookmarkEnd w:id="57"/>
-    <w:bookmarkEnd w:id="58"/>
+    <w:bookmarkEnd w:id="60"/>
+    <w:bookmarkEnd w:id="61"/>
+    <w:bookmarkEnd w:id="62"/>
     <w:sectPr/>
   </w:body>
 </w:document>

</xml_diff>